<commit_message>
alteração de alguams informações
</commit_message>
<xml_diff>
--- a/Curriculo Guilherme especifico T.I.docx
+++ b/Curriculo Guilherme especifico T.I.docx
@@ -299,6 +299,25 @@
           <w:b/>
           <w:sz w:val="18"/>
         </w:rPr>
+        <w:sectPr>
+          <w:type w:val="continuous"/>
+          <w:pgSz w:w="11906" w:h="16838"/>
+          <w:pgMar w:top="1417" w:right="1701" w:bottom="1417" w:left="1701" w:header="0" w:footer="0" w:gutter="0"/>
+          <w:cols w:space="720"/>
+          <w:formProt w:val="0"/>
+          <w:docGrid w:linePitch="360"/>
+        </w:sectPr>
+      </w:pPr>
+    </w:p>
+    <w:p>
+      <w:pPr>
+        <w:spacing w:after="0" w:line="240" w:lineRule="auto"/>
+        <w:ind w:left="-567" w:right="-568"/>
+        <w:rPr>
+          <w:rFonts w:ascii="Arial" w:eastAsia="Arial" w:hAnsi="Arial" w:cs="Arial"/>
+          <w:b/>
+          <w:sz w:val="18"/>
+        </w:rPr>
       </w:pPr>
       <w:r>
         <w:rPr>
@@ -394,34 +413,139 @@
     </w:p>
     <w:p>
       <w:pPr>
+        <w:spacing w:after="0" w:line="240" w:lineRule="auto"/>
+        <w:ind w:left="-567" w:right="-568"/>
+        <w:rPr>
+          <w:rFonts w:ascii="Arial" w:eastAsia="Arial" w:hAnsi="Arial" w:cs="Arial"/>
+          <w:sz w:val="18"/>
+        </w:rPr>
+      </w:pPr>
+      <w:r>
+        <w:rPr>
+          <w:rFonts w:ascii="Arial" w:eastAsia="Arial" w:hAnsi="Arial" w:cs="Arial"/>
+          <w:sz w:val="18"/>
+        </w:rPr>
+        <w:t>Instituição</w:t>
+      </w:r>
+      <w:r>
+        <w:rPr>
+          <w:rFonts w:ascii="Arial" w:eastAsia="Arial" w:hAnsi="Arial" w:cs="Arial"/>
+          <w:b/>
+          <w:sz w:val="18"/>
+        </w:rPr>
+        <w:t xml:space="preserve">: </w:t>
+      </w:r>
+      <w:r>
+        <w:rPr>
+          <w:rFonts w:ascii="Arial" w:eastAsia="Arial" w:hAnsi="Arial" w:cs="Arial"/>
+          <w:sz w:val="18"/>
+        </w:rPr>
+        <w:t>Unincor</w:t>
+      </w:r>
+      <w:r>
+        <w:rPr>
+          <w:rFonts w:ascii="Arial" w:eastAsia="Arial" w:hAnsi="Arial" w:cs="Arial"/>
+          <w:sz w:val="18"/>
+        </w:rPr>
+        <w:t xml:space="preserve"> - </w:t>
+      </w:r>
+      <w:r>
+        <w:rPr>
+          <w:rFonts w:ascii="Arial" w:eastAsia="Arial" w:hAnsi="Arial" w:cs="Arial"/>
+          <w:sz w:val="18"/>
+        </w:rPr>
+        <w:t>Vale do Rio Verde</w:t>
+      </w:r>
+    </w:p>
+    <w:p>
+      <w:pPr>
+        <w:pStyle w:val="PargrafodaLista"/>
+        <w:numPr>
+          <w:ilvl w:val="0"/>
+          <w:numId w:val="2"/>
+        </w:numPr>
+        <w:spacing w:after="0" w:line="240" w:lineRule="auto"/>
+        <w:ind w:right="-568"/>
+        <w:rPr>
+          <w:rFonts w:ascii="Arial" w:eastAsia="Arial" w:hAnsi="Arial" w:cs="Arial"/>
+          <w:sz w:val="18"/>
+        </w:rPr>
+      </w:pPr>
+      <w:r>
+        <w:rPr>
+          <w:rFonts w:ascii="Arial" w:eastAsia="Arial" w:hAnsi="Arial" w:cs="Arial"/>
+          <w:sz w:val="18"/>
+        </w:rPr>
+        <w:t>Representante de turma no 8º período</w:t>
+      </w:r>
+    </w:p>
+    <w:p>
+      <w:pPr>
+        <w:pStyle w:val="PargrafodaLista"/>
+        <w:numPr>
+          <w:ilvl w:val="0"/>
+          <w:numId w:val="2"/>
+        </w:numPr>
+        <w:spacing w:after="0" w:line="240" w:lineRule="auto"/>
+        <w:ind w:right="-568"/>
+        <w:rPr>
+          <w:rFonts w:ascii="Arial" w:eastAsia="Arial" w:hAnsi="Arial" w:cs="Arial"/>
+          <w:sz w:val="18"/>
+        </w:rPr>
+      </w:pPr>
+      <w:r>
+        <w:rPr>
+          <w:rFonts w:ascii="Arial" w:eastAsia="Arial" w:hAnsi="Arial" w:cs="Arial"/>
+          <w:sz w:val="18"/>
+        </w:rPr>
+        <w:t>Monitor de Algoritmos 1</w:t>
+      </w:r>
+    </w:p>
+    <w:p>
+      <w:pPr>
+        <w:pStyle w:val="PargrafodaLista"/>
+        <w:numPr>
+          <w:ilvl w:val="0"/>
+          <w:numId w:val="2"/>
+        </w:numPr>
+        <w:spacing w:after="0" w:line="240" w:lineRule="auto"/>
+        <w:ind w:right="-568"/>
+        <w:rPr>
+          <w:rFonts w:ascii="Arial" w:eastAsia="Arial" w:hAnsi="Arial" w:cs="Arial"/>
+          <w:sz w:val="18"/>
+        </w:rPr>
+        <w:sectPr>
+          <w:type w:val="continuous"/>
+          <w:pgSz w:w="11906" w:h="16838"/>
+          <w:pgMar w:top="1417" w:right="1701" w:bottom="1417" w:left="1701" w:header="0" w:footer="0" w:gutter="0"/>
+          <w:cols w:num="2" w:sep="1" w:space="709"/>
+          <w:formProt w:val="0"/>
+          <w:docGrid w:linePitch="360"/>
+        </w:sectPr>
+      </w:pPr>
+      <w:r>
+        <w:rPr>
+          <w:rFonts w:ascii="Arial" w:eastAsia="Arial" w:hAnsi="Arial" w:cs="Arial"/>
+          <w:sz w:val="18"/>
+        </w:rPr>
+        <w:t>Monitor de algoritmos</w:t>
+      </w:r>
+      <w:r>
+        <w:rPr>
+          <w:rFonts w:ascii="Arial" w:eastAsia="Arial" w:hAnsi="Arial" w:cs="Arial"/>
+          <w:sz w:val="18"/>
+        </w:rPr>
+        <w:t xml:space="preserve"> 3</w:t>
+      </w:r>
+    </w:p>
+    <w:p>
+      <w:pPr>
         <w:spacing w:line="240" w:lineRule="auto"/>
-        <w:ind w:left="-567" w:right="-568"/>
-        <w:rPr>
-          <w:rFonts w:ascii="Arial" w:hAnsi="Arial" w:cs="Arial"/>
-        </w:rPr>
-      </w:pPr>
-      <w:r>
-        <w:rPr>
-          <w:rFonts w:ascii="Arial" w:eastAsia="Arial" w:hAnsi="Arial" w:cs="Arial"/>
-          <w:sz w:val="18"/>
-        </w:rPr>
-        <w:t>Instituição</w:t>
-      </w:r>
-      <w:r>
-        <w:rPr>
-          <w:rFonts w:ascii="Arial" w:eastAsia="Arial" w:hAnsi="Arial" w:cs="Arial"/>
-          <w:b/>
-          <w:sz w:val="18"/>
-        </w:rPr>
-        <w:t xml:space="preserve">: </w:t>
-      </w:r>
-      <w:r>
-        <w:rPr>
-          <w:rFonts w:ascii="Arial" w:eastAsia="Arial" w:hAnsi="Arial" w:cs="Arial"/>
-          <w:sz w:val="18"/>
-        </w:rPr>
-        <w:t>Unincor, Vale do Rio Verde</w:t>
-      </w:r>
+        <w:ind w:right="-568"/>
+        <w:rPr>
+          <w:rFonts w:ascii="Arial" w:hAnsi="Arial" w:cs="Arial"/>
+        </w:rPr>
+      </w:pPr>
     </w:p>
     <w:p>
       <w:pPr>
@@ -533,10 +657,11 @@
     </w:p>
     <w:p>
       <w:pPr>
-        <w:spacing w:line="240" w:lineRule="auto"/>
-        <w:ind w:left="-567" w:right="-568"/>
-        <w:rPr>
-          <w:rFonts w:ascii="Arial" w:hAnsi="Arial" w:cs="Arial"/>
+        <w:spacing w:after="0" w:line="240" w:lineRule="auto"/>
+        <w:ind w:left="-567" w:right="-568"/>
+        <w:rPr>
+          <w:rFonts w:ascii="Arial" w:eastAsia="Arial" w:hAnsi="Arial" w:cs="Arial"/>
+          <w:sz w:val="18"/>
         </w:rPr>
       </w:pPr>
       <w:r>
@@ -553,6 +678,160 @@
         </w:rPr>
         <w:t>embros da CIPA (Santos e Camilo 02/02/2017 - 20 horas/aula)</w:t>
       </w:r>
+    </w:p>
+    <w:p>
+      <w:pPr>
+        <w:spacing w:after="0" w:line="240" w:lineRule="auto"/>
+        <w:ind w:left="-567" w:right="-568"/>
+        <w:rPr>
+          <w:rFonts w:ascii="Arial" w:eastAsia="Arial" w:hAnsi="Arial" w:cs="Arial"/>
+          <w:sz w:val="18"/>
+        </w:rPr>
+      </w:pPr>
+    </w:p>
+    <w:p>
+      <w:pPr>
+        <w:pStyle w:val="Ttulo"/>
+        <w:ind w:left="-567" w:right="-568"/>
+        <w:rPr>
+          <w:rFonts w:ascii="Arial" w:hAnsi="Arial" w:cs="Arial"/>
+          <w:color w:val="1F3864" w:themeColor="accent1" w:themeShade="80"/>
+        </w:rPr>
+      </w:pPr>
+      <w:r>
+        <w:rPr>
+          <w:rFonts w:ascii="Arial" w:eastAsia="Arial" w:hAnsi="Arial" w:cs="Arial"/>
+          <w:b/>
+          <w:color w:val="1F3864" w:themeColor="accent1" w:themeShade="80"/>
+          <w:sz w:val="32"/>
+          <w:szCs w:val="32"/>
+        </w:rPr>
+        <w:t>Projetos Voluntários</w:t>
+      </w:r>
+    </w:p>
+    <w:p>
+      <w:pPr>
+        <w:spacing w:after="0" w:line="240" w:lineRule="auto"/>
+        <w:ind w:left="-567" w:right="-568"/>
+        <w:jc w:val="both"/>
+        <w:rPr>
+          <w:rFonts w:ascii="Arial" w:eastAsia="Arial" w:hAnsi="Arial" w:cs="Arial"/>
+          <w:b/>
+          <w:sz w:val="20"/>
+          <w:szCs w:val="18"/>
+        </w:rPr>
+      </w:pPr>
+      <w:r>
+        <w:rPr>
+          <w:rFonts w:ascii="Arial" w:eastAsia="Arial" w:hAnsi="Arial" w:cs="Arial"/>
+          <w:b/>
+          <w:sz w:val="20"/>
+          <w:szCs w:val="18"/>
+        </w:rPr>
+        <w:t xml:space="preserve">5ª e 6º </w:t>
+      </w:r>
+      <w:proofErr w:type="spellStart"/>
+      <w:r>
+        <w:rPr>
+          <w:rFonts w:ascii="Arial" w:eastAsia="Arial" w:hAnsi="Arial" w:cs="Arial"/>
+          <w:b/>
+          <w:sz w:val="20"/>
+          <w:szCs w:val="18"/>
+        </w:rPr>
+        <w:t>Barqueata</w:t>
+      </w:r>
+      <w:proofErr w:type="spellEnd"/>
+      <w:r>
+        <w:rPr>
+          <w:rFonts w:ascii="Arial" w:eastAsia="Arial" w:hAnsi="Arial" w:cs="Arial"/>
+          <w:b/>
+          <w:sz w:val="20"/>
+          <w:szCs w:val="18"/>
+        </w:rPr>
+        <w:t xml:space="preserve"> ecológica.</w:t>
+      </w:r>
+    </w:p>
+    <w:p>
+      <w:pPr>
+        <w:spacing w:after="0" w:line="240" w:lineRule="auto"/>
+        <w:ind w:left="-567" w:right="-568"/>
+        <w:jc w:val="both"/>
+        <w:rPr>
+          <w:rFonts w:ascii="Arial" w:eastAsia="Arial" w:hAnsi="Arial" w:cs="Arial"/>
+          <w:sz w:val="20"/>
+          <w:szCs w:val="18"/>
+        </w:rPr>
+      </w:pPr>
+      <w:r>
+        <w:rPr>
+          <w:rFonts w:ascii="Arial" w:eastAsia="Arial" w:hAnsi="Arial" w:cs="Arial"/>
+          <w:sz w:val="20"/>
+          <w:szCs w:val="18"/>
+        </w:rPr>
+        <w:t>*</w:t>
+      </w:r>
+      <w:proofErr w:type="spellStart"/>
+      <w:r>
+        <w:rPr>
+          <w:rFonts w:ascii="Arial" w:eastAsia="Arial" w:hAnsi="Arial" w:cs="Arial"/>
+          <w:sz w:val="20"/>
+          <w:szCs w:val="18"/>
+        </w:rPr>
+        <w:t>Barqueata</w:t>
+      </w:r>
+      <w:proofErr w:type="spellEnd"/>
+      <w:r>
+        <w:rPr>
+          <w:rFonts w:ascii="Arial" w:eastAsia="Arial" w:hAnsi="Arial" w:cs="Arial"/>
+          <w:sz w:val="20"/>
+          <w:szCs w:val="18"/>
+        </w:rPr>
+        <w:t xml:space="preserve"> em prol da limpeza das margens do rio verde na cidade de três corações</w:t>
+      </w:r>
+      <w:r>
+        <w:rPr>
+          <w:rFonts w:ascii="Arial" w:eastAsia="Arial" w:hAnsi="Arial" w:cs="Arial"/>
+          <w:sz w:val="20"/>
+          <w:szCs w:val="18"/>
+        </w:rPr>
+        <w:t xml:space="preserve"> - MG </w:t>
+      </w:r>
+      <w:r>
+        <w:rPr>
+          <w:rFonts w:ascii="Arial" w:eastAsia="Arial" w:hAnsi="Arial" w:cs="Arial"/>
+          <w:sz w:val="20"/>
+          <w:szCs w:val="18"/>
+        </w:rPr>
+        <w:t xml:space="preserve">ação        </w:t>
+      </w:r>
+      <w:r>
+        <w:rPr>
+          <w:rFonts w:ascii="Arial" w:eastAsia="Arial" w:hAnsi="Arial" w:cs="Arial"/>
+          <w:sz w:val="20"/>
+          <w:szCs w:val="18"/>
+        </w:rPr>
+        <w:t xml:space="preserve">                          </w:t>
+      </w:r>
+      <w:r>
+        <w:rPr>
+          <w:rFonts w:ascii="Arial" w:eastAsia="Arial" w:hAnsi="Arial" w:cs="Arial"/>
+          <w:sz w:val="20"/>
+          <w:szCs w:val="18"/>
+        </w:rPr>
+        <w:t>em conjunto com o exército brasileiro.</w:t>
+      </w:r>
+    </w:p>
+    <w:p>
+      <w:pPr>
+        <w:spacing w:after="0" w:line="240" w:lineRule="auto"/>
+        <w:ind w:left="-567" w:right="-568"/>
+        <w:jc w:val="both"/>
+        <w:rPr>
+          <w:rFonts w:ascii="Arial" w:eastAsia="Arial" w:hAnsi="Arial" w:cs="Arial"/>
+          <w:sz w:val="20"/>
+          <w:szCs w:val="18"/>
+        </w:rPr>
+      </w:pPr>
     </w:p>
     <w:p>
       <w:pPr>
@@ -1199,148 +1478,6 @@
         </w:rPr>
         <w:t xml:space="preserve"> de 5 meses para realizar os serviços.</w:t>
       </w:r>
-    </w:p>
-    <w:p>
-      <w:pPr>
-        <w:pStyle w:val="Ttulo"/>
-        <w:ind w:left="-567" w:right="-568"/>
-        <w:rPr>
-          <w:rFonts w:ascii="Arial" w:hAnsi="Arial" w:cs="Arial"/>
-          <w:color w:val="1F3864" w:themeColor="accent1" w:themeShade="80"/>
-        </w:rPr>
-      </w:pPr>
-      <w:r>
-        <w:rPr>
-          <w:rFonts w:ascii="Arial" w:eastAsia="Arial" w:hAnsi="Arial" w:cs="Arial"/>
-          <w:b/>
-          <w:color w:val="1F3864" w:themeColor="accent1" w:themeShade="80"/>
-          <w:sz w:val="32"/>
-          <w:szCs w:val="32"/>
-        </w:rPr>
-        <w:t>Projetos Voluntários</w:t>
-      </w:r>
-    </w:p>
-    <w:p>
-      <w:pPr>
-        <w:spacing w:after="0" w:line="240" w:lineRule="auto"/>
-        <w:ind w:left="-567" w:right="-568"/>
-        <w:jc w:val="both"/>
-        <w:rPr>
-          <w:rFonts w:ascii="Arial" w:eastAsia="Arial" w:hAnsi="Arial" w:cs="Arial"/>
-          <w:b/>
-          <w:sz w:val="20"/>
-          <w:szCs w:val="18"/>
-        </w:rPr>
-      </w:pPr>
-      <w:r>
-        <w:rPr>
-          <w:rFonts w:ascii="Arial" w:eastAsia="Arial" w:hAnsi="Arial" w:cs="Arial"/>
-          <w:b/>
-          <w:sz w:val="20"/>
-          <w:szCs w:val="18"/>
-        </w:rPr>
-        <w:t>5ª e 6º Barqueata ecológica.</w:t>
-      </w:r>
-    </w:p>
-    <w:p>
-      <w:pPr>
-        <w:spacing w:after="0" w:line="240" w:lineRule="auto"/>
-        <w:ind w:left="-567" w:right="-568"/>
-        <w:jc w:val="both"/>
-        <w:rPr>
-          <w:rFonts w:ascii="Arial" w:eastAsia="Arial" w:hAnsi="Arial" w:cs="Arial"/>
-          <w:sz w:val="20"/>
-          <w:szCs w:val="18"/>
-        </w:rPr>
-      </w:pPr>
-      <w:r>
-        <w:rPr>
-          <w:rFonts w:ascii="Arial" w:eastAsia="Arial" w:hAnsi="Arial" w:cs="Arial"/>
-          <w:sz w:val="20"/>
-          <w:szCs w:val="18"/>
-        </w:rPr>
-        <w:t>*Barqueata em prol da limpeza das margens do rio verde na cidade de três corações</w:t>
-      </w:r>
-      <w:r>
-        <w:rPr>
-          <w:rFonts w:ascii="Arial" w:eastAsia="Arial" w:hAnsi="Arial" w:cs="Arial"/>
-          <w:sz w:val="20"/>
-          <w:szCs w:val="18"/>
-        </w:rPr>
-        <w:t xml:space="preserve"> - MG </w:t>
-      </w:r>
-      <w:r>
-        <w:rPr>
-          <w:rFonts w:ascii="Arial" w:eastAsia="Arial" w:hAnsi="Arial" w:cs="Arial"/>
-          <w:sz w:val="20"/>
-          <w:szCs w:val="18"/>
-        </w:rPr>
-        <w:t xml:space="preserve">ação        </w:t>
-      </w:r>
-      <w:r>
-        <w:rPr>
-          <w:rFonts w:ascii="Arial" w:eastAsia="Arial" w:hAnsi="Arial" w:cs="Arial"/>
-          <w:sz w:val="20"/>
-          <w:szCs w:val="18"/>
-        </w:rPr>
-        <w:t xml:space="preserve">                          </w:t>
-      </w:r>
-      <w:r>
-        <w:rPr>
-          <w:rFonts w:ascii="Arial" w:eastAsia="Arial" w:hAnsi="Arial" w:cs="Arial"/>
-          <w:sz w:val="20"/>
-          <w:szCs w:val="18"/>
-        </w:rPr>
-        <w:t>em</w:t>
-      </w:r>
-      <w:r>
-        <w:rPr>
-          <w:rFonts w:ascii="Arial" w:eastAsia="Arial" w:hAnsi="Arial" w:cs="Arial"/>
-          <w:sz w:val="20"/>
-          <w:szCs w:val="18"/>
-        </w:rPr>
-        <w:t xml:space="preserve"> conjunto com o exército brasileiro.</w:t>
-      </w:r>
-    </w:p>
-    <w:p>
-      <w:pPr>
-        <w:spacing w:after="0" w:line="240" w:lineRule="auto"/>
-        <w:ind w:left="-567" w:right="-568"/>
-        <w:jc w:val="both"/>
-        <w:rPr>
-          <w:rFonts w:ascii="Arial" w:hAnsi="Arial" w:cs="Arial"/>
-        </w:rPr>
-      </w:pPr>
-    </w:p>
-    <w:p>
-      <w:pPr>
-        <w:spacing w:after="0" w:line="240" w:lineRule="auto"/>
-        <w:ind w:left="-567" w:right="-568"/>
-        <w:jc w:val="both"/>
-        <w:rPr>
-          <w:rFonts w:ascii="Arial" w:hAnsi="Arial" w:cs="Arial"/>
-        </w:rPr>
-      </w:pPr>
-    </w:p>
-    <w:p>
-      <w:pPr>
-        <w:spacing w:after="0" w:line="240" w:lineRule="auto"/>
-        <w:ind w:left="-567" w:right="-568"/>
-        <w:jc w:val="both"/>
-        <w:rPr>
-          <w:rFonts w:ascii="Arial" w:hAnsi="Arial" w:cs="Arial"/>
-        </w:rPr>
-      </w:pPr>
-    </w:p>
-    <w:p>
-      <w:pPr>
-        <w:spacing w:after="0" w:line="240" w:lineRule="auto"/>
-        <w:ind w:left="-567" w:right="-568"/>
-        <w:jc w:val="both"/>
-        <w:rPr>
-          <w:rFonts w:ascii="Arial" w:hAnsi="Arial" w:cs="Arial"/>
-        </w:rPr>
-      </w:pPr>
     </w:p>
     <w:sectPr>
       <w:type w:val="continuous"/>
@@ -1352,6 +1489,243 @@
     </w:sectPr>
   </w:body>
 </w:document>
+</file>
+
+<file path=word/numbering.xml><?xml version="1.0" encoding="utf-8"?>
+<w:numbering xmlns:wpc="http://schemas.microsoft.com/office/word/2010/wordprocessingCanvas" xmlns:cx="http://schemas.microsoft.com/office/drawing/2014/chartex" xmlns:cx1="http://schemas.microsoft.com/office/drawing/2015/9/8/chartex" xmlns:cx2="http://schemas.microsoft.com/office/drawing/2015/10/21/chartex" xmlns:cx3="http://schemas.microsoft.com/office/drawing/2016/5/9/chartex" xmlns:cx4="http://schemas.microsoft.com/office/drawing/2016/5/10/chartex" xmlns:cx5="http://schemas.microsoft.com/office/drawing/2016/5/11/chartex" xmlns:cx6="http://schemas.microsoft.com/office/drawing/2016/5/12/chartex" xmlns:cx7="http://schemas.microsoft.com/office/drawing/2016/5/13/chartex" xmlns:cx8="http://schemas.microsoft.com/office/drawing/2016/5/14/chartex" xmlns:mc="http://schemas.openxmlformats.org/markup-compatibility/2006" xmlns:aink="http://schemas.microsoft.com/office/drawing/2016/ink" xmlns:am3d="http://schemas.microsoft.com/office/drawing/2017/model3d" xmlns:o="urn:schemas-microsoft-com:office:office" xmlns:r="http://schemas.openxmlformats.org/officeDocument/2006/relationships" xmlns:m="http://schemas.openxmlformats.org/officeDocument/2006/math" xmlns:v="urn:schemas-microsoft-com:vml" xmlns:wp14="http://schemas.microsoft.com/office/word/2010/wordprocessingDrawing" xmlns:wp="http://schemas.openxmlformats.org/drawingml/2006/wordprocessingDrawing" xmlns:w10="urn:schemas-microsoft-com:office:word" xmlns:w="http://schemas.openxmlformats.org/wordprocessingml/2006/main" xmlns:w14="http://schemas.microsoft.com/office/word/2010/wordml" xmlns:w15="http://schemas.microsoft.com/office/word/2012/wordml" xmlns:w16cex="http://schemas.microsoft.com/office/word/2018/wordml/cex" xmlns:w16cid="http://schemas.microsoft.com/office/word/2016/wordml/cid" xmlns:w16="http://schemas.microsoft.com/office/word/2018/wordml" xmlns:w16se="http://schemas.microsoft.com/office/word/2015/wordml/symex" xmlns:wpg="http://schemas.microsoft.com/office/word/2010/wordprocessingGroup" xmlns:wpi="http://schemas.microsoft.com/office/word/2010/wordprocessingInk" xmlns:wne="http://schemas.microsoft.com/office/word/2006/wordml" xmlns:wps="http://schemas.microsoft.com/office/word/2010/wordprocessingShape" mc:Ignorable="w14 w15 w16se w16cid w16 w16cex wp14">
+  <w:abstractNum w:abstractNumId="0" w15:restartNumberingAfterBreak="0">
+    <w:nsid w:val="027D18AF"/>
+    <w:multiLevelType w:val="hybridMultilevel"/>
+    <w:tmpl w:val="227E9372"/>
+    <w:lvl w:ilvl="0" w:tplc="04160001">
+      <w:start w:val="1"/>
+      <w:numFmt w:val="bullet"/>
+      <w:lvlText w:val=""/>
+      <w:lvlJc w:val="left"/>
+      <w:pPr>
+        <w:ind w:left="-207" w:hanging="360"/>
+      </w:pPr>
+      <w:rPr>
+        <w:rFonts w:ascii="Symbol" w:hAnsi="Symbol" w:hint="default"/>
+      </w:rPr>
+    </w:lvl>
+    <w:lvl w:ilvl="1" w:tplc="04160003" w:tentative="1">
+      <w:start w:val="1"/>
+      <w:numFmt w:val="bullet"/>
+      <w:lvlText w:val="o"/>
+      <w:lvlJc w:val="left"/>
+      <w:pPr>
+        <w:ind w:left="513" w:hanging="360"/>
+      </w:pPr>
+      <w:rPr>
+        <w:rFonts w:ascii="Courier New" w:hAnsi="Courier New" w:cs="Courier New" w:hint="default"/>
+      </w:rPr>
+    </w:lvl>
+    <w:lvl w:ilvl="2" w:tplc="04160005" w:tentative="1">
+      <w:start w:val="1"/>
+      <w:numFmt w:val="bullet"/>
+      <w:lvlText w:val=""/>
+      <w:lvlJc w:val="left"/>
+      <w:pPr>
+        <w:ind w:left="1233" w:hanging="360"/>
+      </w:pPr>
+      <w:rPr>
+        <w:rFonts w:ascii="Wingdings" w:hAnsi="Wingdings" w:hint="default"/>
+      </w:rPr>
+    </w:lvl>
+    <w:lvl w:ilvl="3" w:tplc="04160001" w:tentative="1">
+      <w:start w:val="1"/>
+      <w:numFmt w:val="bullet"/>
+      <w:lvlText w:val=""/>
+      <w:lvlJc w:val="left"/>
+      <w:pPr>
+        <w:ind w:left="1953" w:hanging="360"/>
+      </w:pPr>
+      <w:rPr>
+        <w:rFonts w:ascii="Symbol" w:hAnsi="Symbol" w:hint="default"/>
+      </w:rPr>
+    </w:lvl>
+    <w:lvl w:ilvl="4" w:tplc="04160003" w:tentative="1">
+      <w:start w:val="1"/>
+      <w:numFmt w:val="bullet"/>
+      <w:lvlText w:val="o"/>
+      <w:lvlJc w:val="left"/>
+      <w:pPr>
+        <w:ind w:left="2673" w:hanging="360"/>
+      </w:pPr>
+      <w:rPr>
+        <w:rFonts w:ascii="Courier New" w:hAnsi="Courier New" w:cs="Courier New" w:hint="default"/>
+      </w:rPr>
+    </w:lvl>
+    <w:lvl w:ilvl="5" w:tplc="04160005" w:tentative="1">
+      <w:start w:val="1"/>
+      <w:numFmt w:val="bullet"/>
+      <w:lvlText w:val=""/>
+      <w:lvlJc w:val="left"/>
+      <w:pPr>
+        <w:ind w:left="3393" w:hanging="360"/>
+      </w:pPr>
+      <w:rPr>
+        <w:rFonts w:ascii="Wingdings" w:hAnsi="Wingdings" w:hint="default"/>
+      </w:rPr>
+    </w:lvl>
+    <w:lvl w:ilvl="6" w:tplc="04160001" w:tentative="1">
+      <w:start w:val="1"/>
+      <w:numFmt w:val="bullet"/>
+      <w:lvlText w:val=""/>
+      <w:lvlJc w:val="left"/>
+      <w:pPr>
+        <w:ind w:left="4113" w:hanging="360"/>
+      </w:pPr>
+      <w:rPr>
+        <w:rFonts w:ascii="Symbol" w:hAnsi="Symbol" w:hint="default"/>
+      </w:rPr>
+    </w:lvl>
+    <w:lvl w:ilvl="7" w:tplc="04160003" w:tentative="1">
+      <w:start w:val="1"/>
+      <w:numFmt w:val="bullet"/>
+      <w:lvlText w:val="o"/>
+      <w:lvlJc w:val="left"/>
+      <w:pPr>
+        <w:ind w:left="4833" w:hanging="360"/>
+      </w:pPr>
+      <w:rPr>
+        <w:rFonts w:ascii="Courier New" w:hAnsi="Courier New" w:cs="Courier New" w:hint="default"/>
+      </w:rPr>
+    </w:lvl>
+    <w:lvl w:ilvl="8" w:tplc="04160005" w:tentative="1">
+      <w:start w:val="1"/>
+      <w:numFmt w:val="bullet"/>
+      <w:lvlText w:val=""/>
+      <w:lvlJc w:val="left"/>
+      <w:pPr>
+        <w:ind w:left="5553" w:hanging="360"/>
+      </w:pPr>
+      <w:rPr>
+        <w:rFonts w:ascii="Wingdings" w:hAnsi="Wingdings" w:hint="default"/>
+      </w:rPr>
+    </w:lvl>
+  </w:abstractNum>
+  <w:abstractNum w:abstractNumId="1" w15:restartNumberingAfterBreak="0">
+    <w:nsid w:val="0E254D0C"/>
+    <w:multiLevelType w:val="hybridMultilevel"/>
+    <w:tmpl w:val="0928BA42"/>
+    <w:lvl w:ilvl="0" w:tplc="04160001">
+      <w:start w:val="1"/>
+      <w:numFmt w:val="bullet"/>
+      <w:lvlText w:val=""/>
+      <w:lvlJc w:val="left"/>
+      <w:pPr>
+        <w:ind w:left="153" w:hanging="360"/>
+      </w:pPr>
+      <w:rPr>
+        <w:rFonts w:ascii="Symbol" w:hAnsi="Symbol" w:hint="default"/>
+      </w:rPr>
+    </w:lvl>
+    <w:lvl w:ilvl="1" w:tplc="04160003" w:tentative="1">
+      <w:start w:val="1"/>
+      <w:numFmt w:val="bullet"/>
+      <w:lvlText w:val="o"/>
+      <w:lvlJc w:val="left"/>
+      <w:pPr>
+        <w:ind w:left="873" w:hanging="360"/>
+      </w:pPr>
+      <w:rPr>
+        <w:rFonts w:ascii="Courier New" w:hAnsi="Courier New" w:cs="Courier New" w:hint="default"/>
+      </w:rPr>
+    </w:lvl>
+    <w:lvl w:ilvl="2" w:tplc="04160005" w:tentative="1">
+      <w:start w:val="1"/>
+      <w:numFmt w:val="bullet"/>
+      <w:lvlText w:val=""/>
+      <w:lvlJc w:val="left"/>
+      <w:pPr>
+        <w:ind w:left="1593" w:hanging="360"/>
+      </w:pPr>
+      <w:rPr>
+        <w:rFonts w:ascii="Wingdings" w:hAnsi="Wingdings" w:hint="default"/>
+      </w:rPr>
+    </w:lvl>
+    <w:lvl w:ilvl="3" w:tplc="04160001" w:tentative="1">
+      <w:start w:val="1"/>
+      <w:numFmt w:val="bullet"/>
+      <w:lvlText w:val=""/>
+      <w:lvlJc w:val="left"/>
+      <w:pPr>
+        <w:ind w:left="2313" w:hanging="360"/>
+      </w:pPr>
+      <w:rPr>
+        <w:rFonts w:ascii="Symbol" w:hAnsi="Symbol" w:hint="default"/>
+      </w:rPr>
+    </w:lvl>
+    <w:lvl w:ilvl="4" w:tplc="04160003" w:tentative="1">
+      <w:start w:val="1"/>
+      <w:numFmt w:val="bullet"/>
+      <w:lvlText w:val="o"/>
+      <w:lvlJc w:val="left"/>
+      <w:pPr>
+        <w:ind w:left="3033" w:hanging="360"/>
+      </w:pPr>
+      <w:rPr>
+        <w:rFonts w:ascii="Courier New" w:hAnsi="Courier New" w:cs="Courier New" w:hint="default"/>
+      </w:rPr>
+    </w:lvl>
+    <w:lvl w:ilvl="5" w:tplc="04160005" w:tentative="1">
+      <w:start w:val="1"/>
+      <w:numFmt w:val="bullet"/>
+      <w:lvlText w:val=""/>
+      <w:lvlJc w:val="left"/>
+      <w:pPr>
+        <w:ind w:left="3753" w:hanging="360"/>
+      </w:pPr>
+      <w:rPr>
+        <w:rFonts w:ascii="Wingdings" w:hAnsi="Wingdings" w:hint="default"/>
+      </w:rPr>
+    </w:lvl>
+    <w:lvl w:ilvl="6" w:tplc="04160001" w:tentative="1">
+      <w:start w:val="1"/>
+      <w:numFmt w:val="bullet"/>
+      <w:lvlText w:val=""/>
+      <w:lvlJc w:val="left"/>
+      <w:pPr>
+        <w:ind w:left="4473" w:hanging="360"/>
+      </w:pPr>
+      <w:rPr>
+        <w:rFonts w:ascii="Symbol" w:hAnsi="Symbol" w:hint="default"/>
+      </w:rPr>
+    </w:lvl>
+    <w:lvl w:ilvl="7" w:tplc="04160003" w:tentative="1">
+      <w:start w:val="1"/>
+      <w:numFmt w:val="bullet"/>
+      <w:lvlText w:val="o"/>
+      <w:lvlJc w:val="left"/>
+      <w:pPr>
+        <w:ind w:left="5193" w:hanging="360"/>
+      </w:pPr>
+      <w:rPr>
+        <w:rFonts w:ascii="Courier New" w:hAnsi="Courier New" w:cs="Courier New" w:hint="default"/>
+      </w:rPr>
+    </w:lvl>
+    <w:lvl w:ilvl="8" w:tplc="04160005" w:tentative="1">
+      <w:start w:val="1"/>
+      <w:numFmt w:val="bullet"/>
+      <w:lvlText w:val=""/>
+      <w:lvlJc w:val="left"/>
+      <w:pPr>
+        <w:ind w:left="5913" w:hanging="360"/>
+      </w:pPr>
+      <w:rPr>
+        <w:rFonts w:ascii="Wingdings" w:hAnsi="Wingdings" w:hint="default"/>
+      </w:rPr>
+    </w:lvl>
+  </w:abstractNum>
+  <w:num w:numId="1">
+    <w:abstractNumId w:val="0"/>
+  </w:num>
+  <w:num w:numId="2">
+    <w:abstractNumId w:val="1"/>
+  </w:num>
+</w:numbering>
 </file>
 
 <file path=word/styles.xml><?xml version="1.0" encoding="utf-8"?>
@@ -1883,6 +2257,17 @@
       <w:shd w:val="clear" w:color="auto" w:fill="E1DFDD"/>
     </w:rPr>
   </w:style>
+  <w:style w:type="paragraph" w:styleId="PargrafodaLista">
+    <w:name w:val="List Paragraph"/>
+    <w:basedOn w:val="Normal"/>
+    <w:uiPriority w:val="34"/>
+    <w:qFormat/>
+    <w:rsid w:val="00A55221"/>
+    <w:pPr>
+      <w:ind w:left="720"/>
+      <w:contextualSpacing/>
+    </w:pPr>
+  </w:style>
 </w:styles>
 </file>
 

</xml_diff>